<commit_message>
gantt chart is inserted in proposal
</commit_message>
<xml_diff>
--- a/docomentation/newproposal.docx
+++ b/docomentation/newproposal.docx
@@ -1174,8 +1174,6 @@
       <w:r>
         <w:t>n</w:t>
       </w:r>
-      <w:bookmarkStart w:id="26" w:name="_GoBack"/>
-      <w:bookmarkEnd w:id="26"/>
       <w:r>
         <w:t>ormalize records</w:t>
       </w:r>
@@ -1227,11 +1225,11 @@
         </w:numPr>
         <w:ind w:left="648"/>
       </w:pPr>
-      <w:bookmarkStart w:id="27" w:name="_Toc49658244"/>
+      <w:bookmarkStart w:id="26" w:name="_Toc49658244"/>
       <w:r>
         <w:t>Background and Justification</w:t>
       </w:r>
-      <w:bookmarkEnd w:id="27"/>
+      <w:bookmarkEnd w:id="26"/>
     </w:p>
     <w:p>
       <w:pPr>
@@ -1467,8 +1465,8 @@
         </w:numPr>
         <w:ind w:left="648"/>
       </w:pPr>
-      <w:bookmarkStart w:id="28" w:name="_Toc49656870"/>
-      <w:bookmarkStart w:id="29" w:name="_Toc49658245"/>
+      <w:bookmarkStart w:id="27" w:name="_Toc49656870"/>
+      <w:bookmarkStart w:id="28" w:name="_Toc49658245"/>
       <w:r>
         <w:lastRenderedPageBreak/>
         <w:t>Research</w:t>
@@ -1476,8 +1474,8 @@
       <w:r>
         <w:t xml:space="preserve"> Methodology</w:t>
       </w:r>
+      <w:bookmarkEnd w:id="27"/>
       <w:bookmarkEnd w:id="28"/>
-      <w:bookmarkEnd w:id="29"/>
     </w:p>
     <w:p>
       <w:r>
@@ -1846,11 +1844,11 @@
         </w:numPr>
         <w:ind w:left="648"/>
       </w:pPr>
-      <w:bookmarkStart w:id="30" w:name="_Toc49658246"/>
+      <w:bookmarkStart w:id="29" w:name="_Toc49658246"/>
       <w:r>
         <w:t>Project Scope</w:t>
       </w:r>
-      <w:bookmarkEnd w:id="30"/>
+      <w:bookmarkEnd w:id="29"/>
     </w:p>
     <w:p>
       <w:r>
@@ -2066,12 +2064,23 @@
         </w:numPr>
         <w:ind w:left="648"/>
       </w:pPr>
-      <w:bookmarkStart w:id="31" w:name="_Toc49658247"/>
+      <w:bookmarkStart w:id="30" w:name="_Toc49658247"/>
       <w:r>
         <w:lastRenderedPageBreak/>
         <w:t>High level Project Plan</w:t>
       </w:r>
+      <w:bookmarkEnd w:id="30"/>
+    </w:p>
+    <w:p>
+      <w:pPr>
+        <w:pStyle w:val="Heading1"/>
+        <w:ind w:left="288"/>
+      </w:pPr>
+      <w:bookmarkStart w:id="31" w:name="_GoBack"/>
       <w:bookmarkEnd w:id="31"/>
+      <w:r>
+        <w:br/>
+      </w:r>
     </w:p>
     <w:p>
       <w:pPr>
@@ -2081,6 +2090,36 @@
           <w:sz w:val="20"/>
         </w:rPr>
       </w:pPr>
+      <w:r>
+        <w:rPr>
+          <w:noProof/>
+          <w:sz w:val="20"/>
+        </w:rPr>
+        <w:pict>
+          <v:shapetype id="_x0000_t75" coordsize="21600,21600" o:spt="75" o:preferrelative="t" path="m@4@5l@4@11@9@11@9@5xe" filled="f" stroked="f">
+            <v:stroke joinstyle="miter"/>
+            <v:formulas>
+              <v:f eqn="if lineDrawn pixelLineWidth 0"/>
+              <v:f eqn="sum @0 1 0"/>
+              <v:f eqn="sum 0 0 @1"/>
+              <v:f eqn="prod @2 1 2"/>
+              <v:f eqn="prod @3 21600 pixelWidth"/>
+              <v:f eqn="prod @3 21600 pixelHeight"/>
+              <v:f eqn="sum @0 0 1"/>
+              <v:f eqn="prod @6 1 2"/>
+              <v:f eqn="prod @7 21600 pixelWidth"/>
+              <v:f eqn="sum @8 21600 0"/>
+              <v:f eqn="prod @7 21600 pixelHeight"/>
+              <v:f eqn="sum @10 21600 0"/>
+            </v:formulas>
+            <v:path o:extrusionok="f" gradientshapeok="t" o:connecttype="rect"/>
+            <o:lock v:ext="edit" aspectratio="t"/>
+          </v:shapetype>
+          <v:shape id="Picture 2" o:spid="_x0000_i1025" type="#_x0000_t75" style="width:467.7pt;height:245.45pt;visibility:visible;mso-wrap-style:square">
+            <v:imagedata r:id="rId7" o:title="ar"/>
+          </v:shape>
+        </w:pict>
+      </w:r>
     </w:p>
     <w:p>
       <w:pPr>
@@ -4790,7 +4829,7 @@
 </file>
 
 <file path=customXml/itemProps1.xml><?xml version="1.0" encoding="utf-8"?>
-<ds:datastoreItem xmlns:ds="http://schemas.openxmlformats.org/officeDocument/2006/customXml" ds:itemID="{36A3FFC9-3774-4205-BF77-1AE8D4CA913E}">
+<ds:datastoreItem xmlns:ds="http://schemas.openxmlformats.org/officeDocument/2006/customXml" ds:itemID="{EA9AD209-1F55-4DD1-AF5C-AC69B794271B}">
   <ds:schemaRefs>
     <ds:schemaRef ds:uri="http://schemas.openxmlformats.org/officeDocument/2006/bibliography"/>
   </ds:schemaRefs>

</xml_diff>